<commit_message>
infsec lab 2 correct
</commit_message>
<xml_diff>
--- a/infsec/lab2/report.docx
+++ b/infsec/lab2/report.docx
@@ -286,13 +286,10 @@
         <w:pStyle w:val="2"/>
       </w:pPr>
       <w:r>
-        <w:rPr>
-          <w:noProof/>
-        </w:rPr>
         <w:drawing>
-          <wp:inline distT="0" distB="0" distL="0" distR="0" wp14:anchorId="596CEF5A" wp14:editId="43273F7D">
-            <wp:extent cx="2838095" cy="2619048"/>
-            <wp:effectExtent l="0" t="0" r="635" b="0"/>
+          <wp:inline distT="0" distB="0" distL="0" distR="0" wp14:anchorId="5CBB3158" wp14:editId="1460D2EA">
+            <wp:extent cx="3486637" cy="2753109"/>
+            <wp:effectExtent l="0" t="0" r="0" b="0"/>
             <wp:docPr id="1" name="Рисунок 1"/>
             <wp:cNvGraphicFramePr>
               <a:graphicFrameLocks xmlns:a="http://schemas.openxmlformats.org/drawingml/2006/main" noChangeAspect="1"/>
@@ -313,7 +310,7 @@
                   <pic:spPr>
                     <a:xfrm>
                       <a:off x="0" y="0"/>
-                      <a:ext cx="2838095" cy="2619048"/>
+                      <a:ext cx="3486637" cy="2753109"/>
                     </a:xfrm>
                     <a:prstGeom prst="rect">
                       <a:avLst/>
@@ -357,6 +354,7 @@
       </w:pPr>
       <w:r>
         <w:rPr>
+          <w:noProof/>
           <w:lang w:val="en-US"/>
         </w:rPr>
         <w:drawing>
@@ -411,10 +409,10 @@
       </w:pPr>
       <w:r>
         <w:drawing>
-          <wp:inline distT="0" distB="0" distL="0" distR="0" wp14:anchorId="7F5DB026" wp14:editId="483BA681">
-            <wp:extent cx="4801270" cy="5048955"/>
-            <wp:effectExtent l="0" t="0" r="0" b="0"/>
-            <wp:docPr id="6" name="Рисунок 6"/>
+          <wp:inline distT="0" distB="0" distL="0" distR="0" wp14:anchorId="07FF87EE" wp14:editId="7CCF17A8">
+            <wp:extent cx="5940425" cy="2851150"/>
+            <wp:effectExtent l="0" t="0" r="3175" b="6350"/>
+            <wp:docPr id="4" name="Рисунок 4"/>
             <wp:cNvGraphicFramePr>
               <a:graphicFrameLocks xmlns:a="http://schemas.openxmlformats.org/drawingml/2006/main" noChangeAspect="1"/>
             </wp:cNvGraphicFramePr>
@@ -434,7 +432,7 @@
                   <pic:spPr>
                     <a:xfrm>
                       <a:off x="0" y="0"/>
-                      <a:ext cx="4801270" cy="5048955"/>
+                      <a:ext cx="5940425" cy="2851150"/>
                     </a:xfrm>
                     <a:prstGeom prst="rect">
                       <a:avLst/>
@@ -461,10 +459,10 @@
       </w:pPr>
       <w:r>
         <w:drawing>
-          <wp:inline distT="0" distB="0" distL="0" distR="0" wp14:anchorId="370A5D88" wp14:editId="23B30D2A">
-            <wp:extent cx="3077004" cy="2705478"/>
+          <wp:inline distT="0" distB="0" distL="0" distR="0" wp14:anchorId="5FF1C465" wp14:editId="59083A6B">
+            <wp:extent cx="3962953" cy="3334215"/>
             <wp:effectExtent l="0" t="0" r="0" b="0"/>
-            <wp:docPr id="7" name="Рисунок 7"/>
+            <wp:docPr id="5" name="Рисунок 5"/>
             <wp:cNvGraphicFramePr>
               <a:graphicFrameLocks xmlns:a="http://schemas.openxmlformats.org/drawingml/2006/main" noChangeAspect="1"/>
             </wp:cNvGraphicFramePr>
@@ -484,7 +482,7 @@
                   <pic:spPr>
                     <a:xfrm>
                       <a:off x="0" y="0"/>
-                      <a:ext cx="3077004" cy="2705478"/>
+                      <a:ext cx="3962953" cy="3334215"/>
                     </a:xfrm>
                     <a:prstGeom prst="rect">
                       <a:avLst/>
@@ -507,20 +505,20 @@
         <w:pStyle w:val="2"/>
       </w:pPr>
       <w:r>
+        <w:t>Код проверки</w:t>
+      </w:r>
+    </w:p>
+    <w:p>
+      <w:pPr>
+        <w:pStyle w:val="2"/>
+      </w:pPr>
+      <w:r>
         <w:lastRenderedPageBreak/>
-        <w:t>Код проверки</w:t>
-      </w:r>
-    </w:p>
-    <w:p>
-      <w:pPr>
-        <w:pStyle w:val="2"/>
-      </w:pPr>
-      <w:r>
         <w:drawing>
-          <wp:inline distT="0" distB="0" distL="0" distR="0" wp14:anchorId="3965DF5E" wp14:editId="1436EF3E">
-            <wp:extent cx="4544059" cy="3534268"/>
-            <wp:effectExtent l="0" t="0" r="9525" b="9525"/>
-            <wp:docPr id="8" name="Рисунок 8"/>
+          <wp:inline distT="0" distB="0" distL="0" distR="0" wp14:anchorId="3A986C96" wp14:editId="60948229">
+            <wp:extent cx="5940425" cy="2061210"/>
+            <wp:effectExtent l="0" t="0" r="3175" b="0"/>
+            <wp:docPr id="9" name="Рисунок 9"/>
             <wp:cNvGraphicFramePr>
               <a:graphicFrameLocks xmlns:a="http://schemas.openxmlformats.org/drawingml/2006/main" noChangeAspect="1"/>
             </wp:cNvGraphicFramePr>
@@ -540,7 +538,7 @@
                   <pic:spPr>
                     <a:xfrm>
                       <a:off x="0" y="0"/>
-                      <a:ext cx="4544059" cy="3534268"/>
+                      <a:ext cx="5940425" cy="2061210"/>
                     </a:xfrm>
                     <a:prstGeom prst="rect">
                       <a:avLst/>

</xml_diff>